<commit_message>
kevin bacon problem complete
</commit_message>
<xml_diff>
--- a/doc/Algorithm Documentation.docx
+++ b/doc/Algorithm Documentation.docx
@@ -1079,39 +1079,409 @@
     </w:p>
     <w:p>
       <w:r>
+        <w:t>NOTE:</w:t>
+      </w:r>
+      <w:r>
+        <w:rPr>
+          <w:b/>
+          <w:bCs/>
+        </w:rPr>
+        <w:t xml:space="preserve"> </w:t>
+      </w:r>
+      <w:r>
+        <w:t>I only used data from bacon</w:t>
+      </w:r>
+      <w:r>
+        <w:t>1</w:t>
+      </w:r>
+      <w:r>
+        <w:t>.txt and some of bacon2.txt. Adding too much data caused a bug I wasn’t able to solve.</w:t>
+      </w:r>
+      <w:r>
+        <w:t xml:space="preserve"> Thus, since we didn’t have access to ALL movies/actors, some number of </w:t>
+      </w:r>
+      <w:r>
+        <w:t xml:space="preserve">the </w:t>
+      </w:r>
+      <w:r>
+        <w:t>links may be slightly inaccurate.</w:t>
+      </w:r>
+    </w:p>
+    <w:tbl>
+      <w:tblPr>
+        <w:tblStyle w:val="TableGrid"/>
+        <w:tblW w:w="0" w:type="auto"/>
+        <w:tblLook w:val="04A0" w:firstRow="1" w:lastRow="0" w:firstColumn="1" w:lastColumn="0" w:noHBand="0" w:noVBand="1"/>
+      </w:tblPr>
+      <w:tblGrid>
+        <w:gridCol w:w="5098"/>
+        <w:gridCol w:w="3918"/>
+      </w:tblGrid>
+      <w:tr>
+        <w:tc>
+          <w:tcPr>
+            <w:tcW w:w="5098" w:type="dxa"/>
+          </w:tcPr>
+          <w:p>
+            <w:pPr>
+              <w:rPr>
+                <w:b/>
+                <w:bCs/>
+              </w:rPr>
+            </w:pPr>
+            <w:r>
+              <w:rPr>
+                <w:b/>
+                <w:bCs/>
+              </w:rPr>
+              <w:t>Method</w:t>
+            </w:r>
+          </w:p>
+        </w:tc>
+        <w:tc>
+          <w:tcPr>
+            <w:tcW w:w="3918" w:type="dxa"/>
+          </w:tcPr>
+          <w:p>
+            <w:pPr>
+              <w:rPr>
+                <w:b/>
+                <w:bCs/>
+              </w:rPr>
+            </w:pPr>
+            <w:r>
+              <w:rPr>
+                <w:b/>
+                <w:bCs/>
+              </w:rPr>
+              <w:t>Output</w:t>
+            </w:r>
+          </w:p>
+        </w:tc>
+      </w:tr>
+      <w:tr>
+        <w:tc>
+          <w:tcPr>
+            <w:tcW w:w="5098" w:type="dxa"/>
+            <w:shd w:val="clear" w:color="auto" w:fill="DEEAF6" w:themeFill="accent5" w:themeFillTint="33"/>
+          </w:tcPr>
+          <w:p>
+            <w:r>
+              <w:t>findBaconNumber</w:t>
+            </w:r>
+            <w:r>
+              <w:t xml:space="preserve"> </w:t>
+            </w:r>
+            <w:r>
+              <w:t>("Steven Brill (I)")</w:t>
+            </w:r>
+          </w:p>
+        </w:tc>
+        <w:tc>
+          <w:tcPr>
+            <w:tcW w:w="3918" w:type="dxa"/>
+            <w:shd w:val="clear" w:color="auto" w:fill="DEEAF6" w:themeFill="accent5" w:themeFillTint="33"/>
+          </w:tcPr>
+          <w:p>
+            <w:r>
+              <w:t>3 links</w:t>
+            </w:r>
+          </w:p>
+        </w:tc>
+      </w:tr>
+      <w:tr>
+        <w:tc>
+          <w:tcPr>
+            <w:tcW w:w="5098" w:type="dxa"/>
+            <w:shd w:val="clear" w:color="auto" w:fill="DEEAF6" w:themeFill="accent5" w:themeFillTint="33"/>
+          </w:tcPr>
+          <w:p>
+            <w:pPr>
+              <w:rPr>
+                <w:b/>
+                <w:bCs/>
+              </w:rPr>
+            </w:pPr>
+            <w:r>
+              <w:t>findBaconNumber</w:t>
+            </w:r>
+            <w:r>
+              <w:t xml:space="preserve"> </w:t>
+            </w:r>
+            <w:r>
+              <w:t>("Carrie Fisher")</w:t>
+            </w:r>
+          </w:p>
+        </w:tc>
+        <w:tc>
+          <w:tcPr>
+            <w:tcW w:w="3918" w:type="dxa"/>
+            <w:shd w:val="clear" w:color="auto" w:fill="DEEAF6" w:themeFill="accent5" w:themeFillTint="33"/>
+          </w:tcPr>
+          <w:p>
+            <w:r>
+              <w:t>2 links</w:t>
+            </w:r>
+          </w:p>
+        </w:tc>
+      </w:tr>
+      <w:tr>
+        <w:tc>
+          <w:tcPr>
+            <w:tcW w:w="5098" w:type="dxa"/>
+            <w:shd w:val="clear" w:color="auto" w:fill="DEEAF6" w:themeFill="accent5" w:themeFillTint="33"/>
+          </w:tcPr>
+          <w:p>
+            <w:pPr>
+              <w:rPr>
+                <w:b/>
+                <w:bCs/>
+              </w:rPr>
+            </w:pPr>
+            <w:r>
+              <w:t>findBaconNumber</w:t>
+            </w:r>
+            <w:r>
+              <w:t xml:space="preserve"> </w:t>
+            </w:r>
+            <w:r>
+              <w:t>("Jorn Benzon</w:t>
+            </w:r>
+            <w:r>
+              <w:t xml:space="preserve"> </w:t>
+            </w:r>
+            <w:r>
+              <w:t>")</w:t>
+            </w:r>
+          </w:p>
+        </w:tc>
+        <w:tc>
+          <w:tcPr>
+            <w:tcW w:w="3918" w:type="dxa"/>
+            <w:shd w:val="clear" w:color="auto" w:fill="DEEAF6" w:themeFill="accent5" w:themeFillTint="33"/>
+          </w:tcPr>
+          <w:p>
+            <w:r>
+              <w:t>4 links</w:t>
+            </w:r>
+          </w:p>
+        </w:tc>
+      </w:tr>
+      <w:tr>
+        <w:tc>
+          <w:tcPr>
+            <w:tcW w:w="5098" w:type="dxa"/>
+            <w:shd w:val="clear" w:color="auto" w:fill="DEEAF6" w:themeFill="accent5" w:themeFillTint="33"/>
+          </w:tcPr>
+          <w:p>
+            <w:pPr>
+              <w:rPr>
+                <w:b/>
+                <w:bCs/>
+              </w:rPr>
+            </w:pPr>
+            <w:r>
+              <w:t>findBaconNumber (</w:t>
+            </w:r>
+            <w:r>
+              <w:t>"Billy Crystal")</w:t>
+            </w:r>
+          </w:p>
+        </w:tc>
+        <w:tc>
+          <w:tcPr>
+            <w:tcW w:w="3918" w:type="dxa"/>
+            <w:shd w:val="clear" w:color="auto" w:fill="DEEAF6" w:themeFill="accent5" w:themeFillTint="33"/>
+          </w:tcPr>
+          <w:p>
+            <w:r>
+              <w:t>2 links</w:t>
+            </w:r>
+          </w:p>
+        </w:tc>
+      </w:tr>
+      <w:tr>
+        <w:tc>
+          <w:tcPr>
+            <w:tcW w:w="5098" w:type="dxa"/>
+            <w:shd w:val="clear" w:color="auto" w:fill="E2EFD9" w:themeFill="accent6" w:themeFillTint="33"/>
+          </w:tcPr>
+          <w:p>
+            <w:r>
+              <w:lastRenderedPageBreak/>
+              <w:t>findMinLinks (</w:t>
+            </w:r>
+            <w:r>
+              <w:t>"Denise Dabrowski", "Roy C. Johnson"</w:t>
+            </w:r>
+            <w:r>
+              <w:t>)</w:t>
+            </w:r>
+          </w:p>
+        </w:tc>
+        <w:tc>
+          <w:tcPr>
+            <w:tcW w:w="3918" w:type="dxa"/>
+            <w:shd w:val="clear" w:color="auto" w:fill="E2EFD9" w:themeFill="accent6" w:themeFillTint="33"/>
+          </w:tcPr>
+          <w:p>
+            <w:r>
+              <w:t>1 link</w:t>
+            </w:r>
+          </w:p>
+        </w:tc>
+      </w:tr>
+      <w:tr>
+        <w:tc>
+          <w:tcPr>
+            <w:tcW w:w="5098" w:type="dxa"/>
+            <w:shd w:val="clear" w:color="auto" w:fill="E2EFD9" w:themeFill="accent6" w:themeFillTint="33"/>
+          </w:tcPr>
+          <w:p>
+            <w:pPr>
+              <w:rPr>
+                <w:b/>
+                <w:bCs/>
+              </w:rPr>
+            </w:pPr>
+            <w:r>
+              <w:t>findMinLinks ("Roman Bohnen", "Alan Rickman")</w:t>
+            </w:r>
+          </w:p>
+        </w:tc>
+        <w:tc>
+          <w:tcPr>
+            <w:tcW w:w="3918" w:type="dxa"/>
+            <w:shd w:val="clear" w:color="auto" w:fill="E2EFD9" w:themeFill="accent6" w:themeFillTint="33"/>
+          </w:tcPr>
+          <w:p>
+            <w:r>
+              <w:t>4 links</w:t>
+            </w:r>
+          </w:p>
+        </w:tc>
+      </w:tr>
+      <w:tr>
+        <w:tc>
+          <w:tcPr>
+            <w:tcW w:w="5098" w:type="dxa"/>
+            <w:shd w:val="clear" w:color="auto" w:fill="E2EFD9" w:themeFill="accent6" w:themeFillTint="33"/>
+          </w:tcPr>
+          <w:p>
+            <w:pPr>
+              <w:rPr>
+                <w:b/>
+                <w:bCs/>
+              </w:rPr>
+            </w:pPr>
+            <w:r>
+              <w:t>findMinLinks ("Albert Brooks (I)", "Steve Buscemi")</w:t>
+            </w:r>
+          </w:p>
+        </w:tc>
+        <w:tc>
+          <w:tcPr>
+            <w:tcW w:w="3918" w:type="dxa"/>
+            <w:shd w:val="clear" w:color="auto" w:fill="E2EFD9" w:themeFill="accent6" w:themeFillTint="33"/>
+          </w:tcPr>
+          <w:p>
+            <w:r>
+              <w:t>6 links</w:t>
+            </w:r>
+          </w:p>
+        </w:tc>
+      </w:tr>
+      <w:tr>
+        <w:tc>
+          <w:tcPr>
+            <w:tcW w:w="5098" w:type="dxa"/>
+            <w:shd w:val="clear" w:color="auto" w:fill="E2EFD9" w:themeFill="accent6" w:themeFillTint="33"/>
+          </w:tcPr>
+          <w:p>
+            <w:pPr>
+              <w:rPr>
+                <w:b/>
+                <w:bCs/>
+              </w:rPr>
+            </w:pPr>
+            <w:r>
+              <w:t>findMinLinks ("Gino Corrado", "Tim Condren")</w:t>
+            </w:r>
+          </w:p>
+        </w:tc>
+        <w:tc>
+          <w:tcPr>
+            <w:tcW w:w="3918" w:type="dxa"/>
+            <w:shd w:val="clear" w:color="auto" w:fill="E2EFD9" w:themeFill="accent6" w:themeFillTint="33"/>
+          </w:tcPr>
+          <w:p>
+            <w:r>
+              <w:t>3 links</w:t>
+            </w:r>
+          </w:p>
+        </w:tc>
+      </w:tr>
+      <w:tr>
+        <w:tc>
+          <w:tcPr>
+            <w:tcW w:w="5098" w:type="dxa"/>
+            <w:shd w:val="clear" w:color="auto" w:fill="FBE4D5" w:themeFill="accent2" w:themeFillTint="33"/>
+          </w:tcPr>
+          <w:p>
+            <w:r>
+              <w:t>findHighestBacon ()</w:t>
+            </w:r>
+          </w:p>
+        </w:tc>
+        <w:tc>
+          <w:tcPr>
+            <w:tcW w:w="3918" w:type="dxa"/>
+            <w:shd w:val="clear" w:color="auto" w:fill="FBE4D5" w:themeFill="accent2" w:themeFillTint="33"/>
+          </w:tcPr>
+          <w:p>
+            <w:r>
+              <w:t>6 links (</w:t>
+            </w:r>
+            <w:r>
+              <w:t>Toshiyuki Amagasa</w:t>
+            </w:r>
+            <w:r>
+              <w:t>)</w:t>
+            </w:r>
+          </w:p>
+        </w:tc>
+      </w:tr>
+    </w:tbl>
+    <w:p>
+      <w:pPr>
+        <w:pStyle w:val="Heading1"/>
+      </w:pPr>
+      <w:r>
+        <w:t>Q5. Minimum Vertex Covers for Complement Graphs</w:t>
+      </w:r>
+    </w:p>
+    <w:p>
+      <w:pPr>
+        <w:rPr>
+          <w:b/>
+          <w:bCs/>
+        </w:rPr>
+      </w:pPr>
+      <w:r>
+        <w:rPr>
+          <w:b/>
+          <w:bCs/>
+        </w:rPr>
+        <w:t>Introduction:</w:t>
+      </w:r>
+    </w:p>
+    <w:p>
+      <w:r>
         <w:t>…</w:t>
       </w:r>
     </w:p>
     <w:p>
       <w:pPr>
-        <w:pStyle w:val="Heading1"/>
-      </w:pPr>
-      <w:r>
-        <w:t>Q5. Minimum Vertex Covers for Complement Graphs</w:t>
-      </w:r>
-    </w:p>
-    <w:p>
-      <w:pPr>
-        <w:rPr>
-          <w:b/>
-          <w:bCs/>
-        </w:rPr>
-      </w:pPr>
-      <w:r>
-        <w:rPr>
-          <w:b/>
-          <w:bCs/>
-        </w:rPr>
-        <w:t>Introduction:</w:t>
-      </w:r>
-    </w:p>
-    <w:p>
-      <w:r>
-        <w:t>…</w:t>
-      </w:r>
-    </w:p>
-    <w:p>
-      <w:pPr>
         <w:rPr>
           <w:b/>
           <w:bCs/>
@@ -1127,7 +1497,6 @@
     </w:p>
     <w:p>
       <w:r>
-        <w:lastRenderedPageBreak/>
         <w:t>…</w:t>
       </w:r>
     </w:p>

</xml_diff>

<commit_message>
Adding in a delete method
</commit_message>
<xml_diff>
--- a/doc/Algorithm Documentation.docx
+++ b/doc/Algorithm Documentation.docx
@@ -46,7 +46,13 @@
     </w:p>
     <w:p>
       <w:r>
-        <w:t>…</w:t>
+        <w:t xml:space="preserve">A data structure was created to store a very large number of random numbers and a separate list of k-smallest numbers in </w:t>
+      </w:r>
+      <w:r>
+        <w:t>O (</w:t>
+      </w:r>
+      <w:r>
+        <w:t xml:space="preserve">N + K) space complexity. This k-smallest list was maintained using a Fibonacci heap. </w:t>
       </w:r>
     </w:p>
     <w:p>
@@ -66,9 +72,25 @@
     </w:p>
     <w:p>
       <w:r>
-        <w:t>…</w:t>
-      </w:r>
-    </w:p>
+        <w:t>Fibonacci Heap</w:t>
+      </w:r>
+    </w:p>
+    <w:p>
+      <w:r>
+        <w:t>Insert</w:t>
+      </w:r>
+    </w:p>
+    <w:p>
+      <w:r>
+        <w:t>Remove</w:t>
+      </w:r>
+    </w:p>
+    <w:p>
+      <w:r>
+        <w:t>Deleting</w:t>
+      </w:r>
+    </w:p>
+    <w:p/>
     <w:p>
       <w:pPr>
         <w:rPr>
@@ -475,6 +497,7 @@
         </w:numPr>
       </w:pPr>
       <w:r>
+        <w:lastRenderedPageBreak/>
         <w:t>Check if the maze is complete (if so, we can end)</w:t>
       </w:r>
     </w:p>
@@ -523,7 +546,6 @@
         </w:numPr>
       </w:pPr>
       <w:r>
-        <w:lastRenderedPageBreak/>
         <w:t>Calculate the number of walls to break down (the Manhattan distance from the furthest point from the start, to the furthest point from the end).</w:t>
       </w:r>
     </w:p>
@@ -640,6 +662,7 @@
           <w:bCs/>
           <w:noProof/>
         </w:rPr>
+        <w:lastRenderedPageBreak/>
         <w:drawing>
           <wp:inline distT="0" distB="0" distL="0" distR="0" wp14:anchorId="361F3FE3" wp14:editId="7D1632DD">
             <wp:extent cx="4552950" cy="3576381"/>
@@ -1245,13 +1268,7 @@
               <w:t xml:space="preserve"> </w:t>
             </w:r>
             <w:r>
-              <w:t>("Jorn Benzon</w:t>
-            </w:r>
-            <w:r>
-              <w:t xml:space="preserve"> </w:t>
-            </w:r>
-            <w:r>
-              <w:t>")</w:t>
+              <w:t>("Jorn Benzon ")</w:t>
             </w:r>
           </w:p>
         </w:tc>
@@ -1281,10 +1298,7 @@
               </w:rPr>
             </w:pPr>
             <w:r>
-              <w:t>findBaconNumber (</w:t>
-            </w:r>
-            <w:r>
-              <w:t>"Billy Crystal")</w:t>
+              <w:t>findBaconNumber ("Billy Crystal")</w:t>
             </w:r>
           </w:p>
         </w:tc>
@@ -1309,13 +1323,7 @@
           <w:p>
             <w:r>
               <w:lastRenderedPageBreak/>
-              <w:t>findMinLinks (</w:t>
-            </w:r>
-            <w:r>
-              <w:t>"Denise Dabrowski", "Roy C. Johnson"</w:t>
-            </w:r>
-            <w:r>
-              <w:t>)</w:t>
+              <w:t>findMinLinks ("Denise Dabrowski", "Roy C. Johnson")</w:t>
             </w:r>
           </w:p>
         </w:tc>
@@ -1440,13 +1448,7 @@
           </w:tcPr>
           <w:p>
             <w:r>
-              <w:t>6 links (</w:t>
-            </w:r>
-            <w:r>
-              <w:t>Toshiyuki Amagasa</w:t>
-            </w:r>
-            <w:r>
-              <w:t>)</w:t>
+              <w:t>6 links (Toshiyuki Amagasa)</w:t>
             </w:r>
           </w:p>
         </w:tc>

</xml_diff>

<commit_message>
Whipped together something for the q3 doc
</commit_message>
<xml_diff>
--- a/doc/Algorithm Documentation.docx
+++ b/doc/Algorithm Documentation.docx
@@ -132,15 +132,15 @@
         <w:tblLook w:val="04A0" w:firstRow="1" w:lastRow="0" w:firstColumn="1" w:lastColumn="0" w:noHBand="0" w:noVBand="1"/>
       </w:tblPr>
       <w:tblGrid>
-        <w:gridCol w:w="1940"/>
-        <w:gridCol w:w="3517"/>
+        <w:gridCol w:w="1129"/>
+        <w:gridCol w:w="4328"/>
         <w:gridCol w:w="2899"/>
         <w:gridCol w:w="660"/>
       </w:tblGrid>
       <w:tr>
         <w:tc>
           <w:tcPr>
-            <w:tcW w:w="1988" w:type="dxa"/>
+            <w:tcW w:w="1129" w:type="dxa"/>
           </w:tcPr>
           <w:p>
             <w:pPr>
@@ -160,7 +160,7 @@
         </w:tc>
         <w:tc>
           <w:tcPr>
-            <w:tcW w:w="3653" w:type="dxa"/>
+            <w:tcW w:w="4328" w:type="dxa"/>
           </w:tcPr>
           <w:p>
             <w:pPr>
@@ -180,7 +180,7 @@
         </w:tc>
         <w:tc>
           <w:tcPr>
-            <w:tcW w:w="3001" w:type="dxa"/>
+            <w:tcW w:w="2899" w:type="dxa"/>
           </w:tcPr>
           <w:p>
             <w:pPr>
@@ -200,7 +200,7 @@
         </w:tc>
         <w:tc>
           <w:tcPr>
-            <w:tcW w:w="374" w:type="dxa"/>
+            <w:tcW w:w="660" w:type="dxa"/>
           </w:tcPr>
           <w:p>
             <w:pPr>
@@ -222,7 +222,7 @@
       <w:tr>
         <w:tc>
           <w:tcPr>
-            <w:tcW w:w="1988" w:type="dxa"/>
+            <w:tcW w:w="1129" w:type="dxa"/>
           </w:tcPr>
           <w:p>
             <w:r>
@@ -232,7 +232,7 @@
         </w:tc>
         <w:tc>
           <w:tcPr>
-            <w:tcW w:w="3653" w:type="dxa"/>
+            <w:tcW w:w="4328" w:type="dxa"/>
           </w:tcPr>
           <w:p>
             <w:r>
@@ -242,7 +242,7 @@
         </w:tc>
         <w:tc>
           <w:tcPr>
-            <w:tcW w:w="3001" w:type="dxa"/>
+            <w:tcW w:w="2899" w:type="dxa"/>
           </w:tcPr>
           <w:p>
             <w:r>
@@ -252,7 +252,7 @@
         </w:tc>
         <w:tc>
           <w:tcPr>
-            <w:tcW w:w="374" w:type="dxa"/>
+            <w:tcW w:w="660" w:type="dxa"/>
           </w:tcPr>
           <w:p>
             <w:r>
@@ -264,7 +264,7 @@
       <w:tr>
         <w:tc>
           <w:tcPr>
-            <w:tcW w:w="1988" w:type="dxa"/>
+            <w:tcW w:w="1129" w:type="dxa"/>
           </w:tcPr>
           <w:p>
             <w:pPr>
@@ -286,7 +286,7 @@
         </w:tc>
         <w:tc>
           <w:tcPr>
-            <w:tcW w:w="3653" w:type="dxa"/>
+            <w:tcW w:w="4328" w:type="dxa"/>
           </w:tcPr>
           <w:p>
             <w:r>
@@ -296,7 +296,7 @@
         </w:tc>
         <w:tc>
           <w:tcPr>
-            <w:tcW w:w="3001" w:type="dxa"/>
+            <w:tcW w:w="2899" w:type="dxa"/>
           </w:tcPr>
           <w:p>
             <w:r>
@@ -306,7 +306,7 @@
         </w:tc>
         <w:tc>
           <w:tcPr>
-            <w:tcW w:w="374" w:type="dxa"/>
+            <w:tcW w:w="660" w:type="dxa"/>
           </w:tcPr>
           <w:p>
             <w:r>
@@ -318,7 +318,7 @@
       <w:tr>
         <w:tc>
           <w:tcPr>
-            <w:tcW w:w="1988" w:type="dxa"/>
+            <w:tcW w:w="1129" w:type="dxa"/>
           </w:tcPr>
           <w:p>
             <w:r>
@@ -328,7 +328,7 @@
         </w:tc>
         <w:tc>
           <w:tcPr>
-            <w:tcW w:w="3653" w:type="dxa"/>
+            <w:tcW w:w="4328" w:type="dxa"/>
           </w:tcPr>
           <w:p>
             <w:r>
@@ -338,7 +338,7 @@
         </w:tc>
         <w:tc>
           <w:tcPr>
-            <w:tcW w:w="3001" w:type="dxa"/>
+            <w:tcW w:w="2899" w:type="dxa"/>
           </w:tcPr>
           <w:p>
             <w:r>
@@ -348,7 +348,7 @@
         </w:tc>
         <w:tc>
           <w:tcPr>
-            <w:tcW w:w="374" w:type="dxa"/>
+            <w:tcW w:w="660" w:type="dxa"/>
           </w:tcPr>
           <w:p>
             <w:r>
@@ -358,9 +358,12 @@
         </w:tc>
       </w:tr>
       <w:tr>
+        <w:trPr>
+          <w:trHeight w:val="50"/>
+        </w:trPr>
         <w:tc>
           <w:tcPr>
-            <w:tcW w:w="1988" w:type="dxa"/>
+            <w:tcW w:w="1129" w:type="dxa"/>
           </w:tcPr>
           <w:p>
             <w:r>
@@ -370,7 +373,7 @@
         </w:tc>
         <w:tc>
           <w:tcPr>
-            <w:tcW w:w="3653" w:type="dxa"/>
+            <w:tcW w:w="4328" w:type="dxa"/>
           </w:tcPr>
           <w:p>
             <w:r>
@@ -380,7 +383,7 @@
         </w:tc>
         <w:tc>
           <w:tcPr>
-            <w:tcW w:w="3001" w:type="dxa"/>
+            <w:tcW w:w="2899" w:type="dxa"/>
           </w:tcPr>
           <w:p>
             <w:r>
@@ -401,7 +404,7 @@
         </w:tc>
         <w:tc>
           <w:tcPr>
-            <w:tcW w:w="374" w:type="dxa"/>
+            <w:tcW w:w="660" w:type="dxa"/>
           </w:tcPr>
           <w:p>
             <w:r>
@@ -456,20 +459,13 @@
           <w:i/>
           <w:iCs/>
         </w:rPr>
-        <w:t>Φ</w:t>
+        <w:t xml:space="preserve">Φ = </w:t>
       </w:r>
       <w:r>
         <w:rPr>
           <w:i/>
           <w:iCs/>
         </w:rPr>
-        <w:t xml:space="preserve"> = </w:t>
-      </w:r>
-      <w:r>
-        <w:rPr>
-          <w:i/>
-          <w:iCs/>
-        </w:rPr>
         <w:t>nodesInRootList</w:t>
       </w:r>
     </w:p>
@@ -520,8 +516,17 @@
           <w:sz w:val="18"/>
           <w:szCs w:val="18"/>
         </w:rPr>
-        <w:t>Damon Wischik’s</w:t>
-      </w:r>
+        <w:t xml:space="preserve">Damon </w:t>
+      </w:r>
+      <w:proofErr w:type="spellStart"/>
+      <w:r>
+        <w:rPr>
+          <w:sz w:val="18"/>
+          <w:szCs w:val="18"/>
+        </w:rPr>
+        <w:t>Wischik’s</w:t>
+      </w:r>
+      <w:proofErr w:type="spellEnd"/>
       <w:r>
         <w:rPr>
           <w:sz w:val="18"/>
@@ -557,23 +562,7 @@
             <w:sz w:val="18"/>
             <w:szCs w:val="18"/>
           </w:rPr>
-          <w:t>https://www.youtube.c</w:t>
-        </w:r>
-        <w:r>
-          <w:rPr>
-            <w:rStyle w:val="Hyperlink"/>
-            <w:sz w:val="18"/>
-            <w:szCs w:val="18"/>
-          </w:rPr>
-          <w:t>o</w:t>
-        </w:r>
-        <w:r>
-          <w:rPr>
-            <w:rStyle w:val="Hyperlink"/>
-            <w:sz w:val="18"/>
-            <w:szCs w:val="18"/>
-          </w:rPr>
-          <w:t>m/watch?v=RCCUrmklzjg</w:t>
+          <w:t>https://www.youtube.com/watch?v=RCCUrmklzjg</w:t>
         </w:r>
       </w:hyperlink>
       <w:r>
@@ -626,13 +615,7 @@
         </w:rPr>
       </w:pPr>
       <w:r>
-        <w:t>C = O (</w:t>
-      </w:r>
-      <w:r>
-        <w:t>1</w:t>
-      </w:r>
-      <w:r>
-        <w:t>)</w:t>
+        <w:t>C = O (1)</w:t>
       </w:r>
     </w:p>
     <w:p>
@@ -646,6 +629,7 @@
           <w:u w:val="single"/>
         </w:rPr>
       </w:pPr>
+      <w:proofErr w:type="spellStart"/>
       <w:r>
         <w:t>Φ</w:t>
       </w:r>
@@ -653,7 +637,14 @@
         <w:rPr>
           <w:vertAlign w:val="subscript"/>
         </w:rPr>
-        <w:t xml:space="preserve">after </w:t>
+        <w:t>after</w:t>
+      </w:r>
+      <w:proofErr w:type="spellEnd"/>
+      <w:r>
+        <w:rPr>
+          <w:vertAlign w:val="subscript"/>
+        </w:rPr>
+        <w:t xml:space="preserve"> </w:t>
       </w:r>
       <w:r>
         <w:t>= 1</w:t>
@@ -670,6 +661,7 @@
           <w:u w:val="single"/>
         </w:rPr>
       </w:pPr>
+      <w:proofErr w:type="spellStart"/>
       <w:r>
         <w:t>Φ</w:t>
       </w:r>
@@ -679,6 +671,7 @@
         </w:rPr>
         <w:t>before</w:t>
       </w:r>
+      <w:proofErr w:type="spellEnd"/>
       <w:r>
         <w:rPr>
           <w:vertAlign w:val="subscript"/>
@@ -686,10 +679,7 @@
         <w:t xml:space="preserve"> </w:t>
       </w:r>
       <w:r>
-        <w:t xml:space="preserve">= </w:t>
-      </w:r>
-      <w:r>
-        <w:t>0</w:t>
+        <w:t>= 0</w:t>
       </w:r>
     </w:p>
     <w:p>
@@ -706,6 +696,7 @@
       <w:r>
         <w:t xml:space="preserve"> = </w:t>
       </w:r>
+      <w:proofErr w:type="spellStart"/>
       <w:r>
         <w:t>Φ</w:t>
       </w:r>
@@ -715,6 +706,7 @@
         </w:rPr>
         <w:t>after</w:t>
       </w:r>
+      <w:proofErr w:type="spellEnd"/>
       <w:r>
         <w:rPr>
           <w:vertAlign w:val="subscript"/>
@@ -730,6 +722,7 @@
         </w:rPr>
         <w:t xml:space="preserve"> </w:t>
       </w:r>
+      <w:proofErr w:type="spellStart"/>
       <w:r>
         <w:t>Φ</w:t>
       </w:r>
@@ -739,6 +732,7 @@
         </w:rPr>
         <w:t>before</w:t>
       </w:r>
+      <w:proofErr w:type="spellEnd"/>
       <w:r>
         <w:rPr>
           <w:vertAlign w:val="subscript"/>
@@ -845,9 +839,11 @@
       <w:r>
         <w:t>of O (</w:t>
       </w:r>
+      <w:proofErr w:type="spellStart"/>
       <w:r>
         <w:t>noOfChildNodes</w:t>
       </w:r>
+      <w:proofErr w:type="spellEnd"/>
       <w:r>
         <w:t>).</w:t>
       </w:r>
@@ -864,9 +860,11 @@
       <w:r>
         <w:t>C = O (</w:t>
       </w:r>
+      <w:proofErr w:type="spellStart"/>
       <w:r>
         <w:t>noOfChildNodes</w:t>
       </w:r>
+      <w:proofErr w:type="spellEnd"/>
       <w:r>
         <w:t>)</w:t>
       </w:r>
@@ -880,6 +878,7 @@
         </w:numPr>
         <w:ind w:left="1080"/>
       </w:pPr>
+      <w:proofErr w:type="spellStart"/>
       <w:r>
         <w:t>Φ</w:t>
       </w:r>
@@ -887,7 +886,14 @@
         <w:rPr>
           <w:vertAlign w:val="subscript"/>
         </w:rPr>
-        <w:t xml:space="preserve">after </w:t>
+        <w:t>after</w:t>
+      </w:r>
+      <w:proofErr w:type="spellEnd"/>
+      <w:r>
+        <w:rPr>
+          <w:vertAlign w:val="subscript"/>
+        </w:rPr>
+        <w:t xml:space="preserve"> </w:t>
       </w:r>
       <w:r>
         <w:t xml:space="preserve">= </w:t>
@@ -900,7 +906,15 @@
         <w:t>nodesInRootList</w:t>
       </w:r>
       <w:r>
-        <w:t xml:space="preserve"> – 1 + noOfChildNodes </w:t>
+        <w:t xml:space="preserve"> – 1 + </w:t>
+      </w:r>
+      <w:proofErr w:type="spellStart"/>
+      <w:r>
+        <w:t>noOfChildNodes</w:t>
+      </w:r>
+      <w:proofErr w:type="spellEnd"/>
+      <w:r>
+        <w:t xml:space="preserve"> </w:t>
       </w:r>
       <w:r>
         <w:rPr>
@@ -924,6 +938,7 @@
           <w:u w:val="single"/>
         </w:rPr>
       </w:pPr>
+      <w:proofErr w:type="spellStart"/>
       <w:r>
         <w:t>Φ</w:t>
       </w:r>
@@ -933,6 +948,7 @@
         </w:rPr>
         <w:t>before</w:t>
       </w:r>
+      <w:proofErr w:type="spellEnd"/>
       <w:r>
         <w:rPr>
           <w:vertAlign w:val="subscript"/>
@@ -968,6 +984,7 @@
       <w:r>
         <w:t xml:space="preserve"> = </w:t>
       </w:r>
+      <w:proofErr w:type="spellStart"/>
       <w:r>
         <w:t>Φ</w:t>
       </w:r>
@@ -975,7 +992,14 @@
         <w:rPr>
           <w:vertAlign w:val="subscript"/>
         </w:rPr>
-        <w:t xml:space="preserve">after </w:t>
+        <w:t>after</w:t>
+      </w:r>
+      <w:proofErr w:type="spellEnd"/>
+      <w:r>
+        <w:rPr>
+          <w:vertAlign w:val="subscript"/>
+        </w:rPr>
+        <w:t xml:space="preserve"> </w:t>
       </w:r>
       <w:r>
         <w:t>-</w:t>
@@ -986,6 +1010,7 @@
         </w:rPr>
         <w:t xml:space="preserve"> </w:t>
       </w:r>
+      <w:proofErr w:type="spellStart"/>
       <w:r>
         <w:t>Φ</w:t>
       </w:r>
@@ -993,11 +1018,23 @@
         <w:rPr>
           <w:vertAlign w:val="subscript"/>
         </w:rPr>
-        <w:t xml:space="preserve">before </w:t>
-      </w:r>
-      <w:r>
-        <w:t>= -1 + noOfChildNodes</w:t>
-      </w:r>
+        <w:t>before</w:t>
+      </w:r>
+      <w:proofErr w:type="spellEnd"/>
+      <w:r>
+        <w:rPr>
+          <w:vertAlign w:val="subscript"/>
+        </w:rPr>
+        <w:t xml:space="preserve"> </w:t>
+      </w:r>
+      <w:r>
+        <w:t xml:space="preserve">= -1 + </w:t>
+      </w:r>
+      <w:proofErr w:type="spellStart"/>
+      <w:r>
+        <w:t>noOfChildNodes</w:t>
+      </w:r>
+      <w:proofErr w:type="spellEnd"/>
     </w:p>
     <w:p>
       <w:pPr>
@@ -1018,7 +1055,23 @@
         <w:t xml:space="preserve"> = </w:t>
       </w:r>
       <w:r>
-        <w:t xml:space="preserve">O(noOfChildNodes) + noOfChildNodes – 1 = O (log N) </w:t>
+        <w:t>O(</w:t>
+      </w:r>
+      <w:proofErr w:type="spellStart"/>
+      <w:r>
+        <w:t>noOfChildNodes</w:t>
+      </w:r>
+      <w:proofErr w:type="spellEnd"/>
+      <w:r>
+        <w:t xml:space="preserve">) + </w:t>
+      </w:r>
+      <w:proofErr w:type="spellStart"/>
+      <w:r>
+        <w:t>noOfChildNodes</w:t>
+      </w:r>
+      <w:proofErr w:type="spellEnd"/>
+      <w:r>
+        <w:t xml:space="preserve"> – 1 = O (log N) </w:t>
       </w:r>
       <w:r>
         <w:rPr>
@@ -1036,8 +1089,9 @@
           <w:sz w:val="18"/>
           <w:szCs w:val="18"/>
         </w:rPr>
-        <w:t xml:space="preserve">Because the degree of a node in a Fibonacci Heap will always be logN, we know this will be the </w:t>
-      </w:r>
+        <w:t xml:space="preserve">Because the degree of a node in a Fibonacci Heap will always be </w:t>
+      </w:r>
+      <w:proofErr w:type="spellStart"/>
       <w:r>
         <w:rPr>
           <w:i/>
@@ -1045,8 +1099,9 @@
           <w:sz w:val="18"/>
           <w:szCs w:val="18"/>
         </w:rPr>
-        <w:t>number</w:t>
-      </w:r>
+        <w:t>logN</w:t>
+      </w:r>
+      <w:proofErr w:type="spellEnd"/>
       <w:r>
         <w:rPr>
           <w:i/>
@@ -1054,7 +1109,7 @@
           <w:sz w:val="18"/>
           <w:szCs w:val="18"/>
         </w:rPr>
-        <w:t xml:space="preserve"> of nodes to move to the root list</w:t>
+        <w:t xml:space="preserve">, we know this will be the </w:t>
       </w:r>
       <w:r>
         <w:rPr>
@@ -1063,7 +1118,7 @@
           <w:sz w:val="18"/>
           <w:szCs w:val="18"/>
         </w:rPr>
-        <w:t>, thus we get O(logN)</w:t>
+        <w:t>number</w:t>
       </w:r>
       <w:r>
         <w:rPr>
@@ -1072,46 +1127,90 @@
           <w:sz w:val="18"/>
           <w:szCs w:val="18"/>
         </w:rPr>
-        <w:t>.)</w:t>
-      </w:r>
-    </w:p>
-    <w:p>
-      <w:r>
-        <w:t xml:space="preserve">Thus, </w:t>
+        <w:t xml:space="preserve"> of nodes to move to the root list</w:t>
       </w:r>
       <w:r>
         <w:rPr>
           <w:i/>
           <w:iCs/>
-        </w:rPr>
-        <w:t>Delete</w:t>
-      </w:r>
+          <w:sz w:val="18"/>
+          <w:szCs w:val="18"/>
+        </w:rPr>
+        <w:t>, thus we get O(</w:t>
+      </w:r>
+      <w:proofErr w:type="spellStart"/>
       <w:r>
         <w:rPr>
           <w:i/>
           <w:iCs/>
-        </w:rPr>
-        <w:t xml:space="preserve"> </w:t>
-      </w:r>
+          <w:sz w:val="18"/>
+          <w:szCs w:val="18"/>
+        </w:rPr>
+        <w:t>logN</w:t>
+      </w:r>
+      <w:proofErr w:type="spellEnd"/>
       <w:r>
         <w:rPr>
           <w:i/>
           <w:iCs/>
-        </w:rPr>
-        <w:t>Max</w:t>
+          <w:sz w:val="18"/>
+          <w:szCs w:val="18"/>
+        </w:rPr>
+        <w:t>)</w:t>
       </w:r>
       <w:r>
         <w:rPr>
           <w:i/>
           <w:iCs/>
-        </w:rPr>
-        <w:t xml:space="preserve"> </w:t>
+          <w:sz w:val="18"/>
+          <w:szCs w:val="18"/>
+        </w:rPr>
+        <w:t>.)</w:t>
+      </w:r>
+    </w:p>
+    <w:p>
+      <w:pPr>
+        <w:rPr>
+          <w:b/>
+          <w:bCs/>
+        </w:rPr>
+      </w:pPr>
+      <w:r>
+        <w:t xml:space="preserve">Thus, </w:t>
       </w:r>
       <w:r>
         <w:rPr>
           <w:i/>
           <w:iCs/>
         </w:rPr>
+        <w:t>Delete</w:t>
+      </w:r>
+      <w:r>
+        <w:rPr>
+          <w:i/>
+          <w:iCs/>
+        </w:rPr>
+        <w:t xml:space="preserve"> </w:t>
+      </w:r>
+      <w:r>
+        <w:rPr>
+          <w:i/>
+          <w:iCs/>
+        </w:rPr>
+        <w:t>Max</w:t>
+      </w:r>
+      <w:r>
+        <w:rPr>
+          <w:i/>
+          <w:iCs/>
+        </w:rPr>
+        <w:t xml:space="preserve"> </w:t>
+      </w:r>
+      <w:r>
+        <w:rPr>
+          <w:i/>
+          <w:iCs/>
+        </w:rPr>
         <w:t>Node</w:t>
       </w:r>
       <w:r>
@@ -1127,31 +1226,19 @@
     </w:p>
     <w:p>
       <w:pPr>
-        <w:pStyle w:val="Heading1"/>
-      </w:pPr>
-      <w:r>
-        <w:t>Q2. Maze Generation</w:t>
-      </w:r>
-    </w:p>
-    <w:p>
-      <w:pPr>
         <w:rPr>
           <w:b/>
           <w:bCs/>
         </w:rPr>
       </w:pPr>
-      <w:r>
+    </w:p>
+    <w:p>
+      <w:pPr>
         <w:rPr>
           <w:b/>
           <w:bCs/>
         </w:rPr>
-        <w:t>Introduction:</w:t>
-      </w:r>
-    </w:p>
-    <w:p>
-      <w:r>
-        <w:t>A maze generation algorithm was created using the technique of randomly knocking down walls until a path from the start and end is found.</w:t>
-      </w:r>
+      </w:pPr>
     </w:p>
     <w:p>
       <w:pPr>
@@ -1160,18 +1247,64 @@
           <w:bCs/>
         </w:rPr>
       </w:pPr>
-      <w:r>
+    </w:p>
+    <w:p>
+      <w:pPr>
         <w:rPr>
           <w:b/>
           <w:bCs/>
         </w:rPr>
-        <w:t>How it works</w:t>
-      </w:r>
-      <w:r>
+      </w:pPr>
+    </w:p>
+    <w:p/>
+    <w:p>
+      <w:pPr>
+        <w:pStyle w:val="Heading1"/>
+      </w:pPr>
+      <w:r>
+        <w:lastRenderedPageBreak/>
+        <w:t>Q2. Maze Generation</w:t>
+      </w:r>
+    </w:p>
+    <w:p>
+      <w:pPr>
         <w:rPr>
           <w:b/>
           <w:bCs/>
         </w:rPr>
+      </w:pPr>
+      <w:r>
+        <w:rPr>
+          <w:b/>
+          <w:bCs/>
+        </w:rPr>
+        <w:t>Introduction:</w:t>
+      </w:r>
+    </w:p>
+    <w:p>
+      <w:r>
+        <w:t>A maze generation algorithm was created using the technique of randomly knocking down walls until a path from the start and end is found.</w:t>
+      </w:r>
+    </w:p>
+    <w:p>
+      <w:pPr>
+        <w:rPr>
+          <w:b/>
+          <w:bCs/>
+        </w:rPr>
+      </w:pPr>
+      <w:r>
+        <w:rPr>
+          <w:b/>
+          <w:bCs/>
+        </w:rPr>
+        <w:t>How it works</w:t>
+      </w:r>
+      <w:r>
+        <w:rPr>
+          <w:b/>
+          <w:bCs/>
+        </w:rPr>
         <w:t>:</w:t>
       </w:r>
     </w:p>
@@ -1185,19 +1318,18 @@
         <w:rPr>
           <w:noProof/>
         </w:rPr>
-        <w:lastRenderedPageBreak/>
         <mc:AlternateContent>
           <mc:Choice Requires="wps">
             <w:drawing>
-              <wp:anchor distT="0" distB="0" distL="114300" distR="114300" simplePos="0" relativeHeight="251658240" behindDoc="0" locked="0" layoutInCell="1" allowOverlap="1" wp14:anchorId="2D298760" wp14:editId="3B2DDF36">
+              <wp:anchor distT="0" distB="0" distL="114300" distR="114300" simplePos="0" relativeHeight="251658240" behindDoc="0" locked="0" layoutInCell="1" allowOverlap="1" wp14:anchorId="2D298760" wp14:editId="0184048E">
                 <wp:simplePos x="0" y="0"/>
                 <wp:positionH relativeFrom="margin">
-                  <wp:posOffset>1951355</wp:posOffset>
+                  <wp:posOffset>1949450</wp:posOffset>
                 </wp:positionH>
                 <wp:positionV relativeFrom="paragraph">
-                  <wp:posOffset>3810</wp:posOffset>
+                  <wp:posOffset>5715</wp:posOffset>
                 </wp:positionV>
-                <wp:extent cx="1657350" cy="1098550"/>
+                <wp:extent cx="1428750" cy="1079500"/>
                 <wp:effectExtent l="0" t="0" r="19050" b="25400"/>
                 <wp:wrapNone/>
                 <wp:docPr id="217" name="Text Box 2"/>
@@ -1213,7 +1345,7 @@
                       <wps:spPr bwMode="auto">
                         <a:xfrm>
                           <a:off x="0" y="0"/>
-                          <a:ext cx="1657350" cy="1098550"/>
+                          <a:ext cx="1428750" cy="1079500"/>
                         </a:xfrm>
                         <a:prstGeom prst="rect">
                           <a:avLst/>
@@ -1321,7 +1453,7 @@
                 <v:stroke joinstyle="miter"/>
                 <v:path gradientshapeok="t" o:connecttype="rect"/>
               </v:shapetype>
-              <v:shape id="Text Box 2" o:spid="_x0000_s1026" type="#_x0000_t202" style="position:absolute;margin-left:153.65pt;margin-top:.3pt;width:130.5pt;height:86.5pt;z-index:251658240;visibility:visible;mso-wrap-style:square;mso-width-percent:0;mso-height-percent:0;mso-wrap-distance-left:9pt;mso-wrap-distance-top:0;mso-wrap-distance-right:9pt;mso-wrap-distance-bottom:0;mso-position-horizontal:absolute;mso-position-horizontal-relative:margin;mso-position-vertical:absolute;mso-position-vertical-relative:text;mso-width-percent:0;mso-height-percent:0;mso-width-relative:margin;mso-height-relative:margin;v-text-anchor:top" o:gfxdata="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">
+              <v:shape id="Text Box 2" o:spid="_x0000_s1026" type="#_x0000_t202" style="position:absolute;margin-left:153.5pt;margin-top:.45pt;width:112.5pt;height:85pt;z-index:251658240;visibility:visible;mso-wrap-style:square;mso-width-percent:0;mso-height-percent:0;mso-wrap-distance-left:9pt;mso-wrap-distance-top:0;mso-wrap-distance-right:9pt;mso-wrap-distance-bottom:0;mso-position-horizontal:absolute;mso-position-horizontal-relative:margin;mso-position-vertical:absolute;mso-position-vertical-relative:text;mso-width-percent:0;mso-height-percent:0;mso-width-relative:margin;mso-height-relative:margin;v-text-anchor:top" o:gfxdata="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">
                 <v:textbox>
                   <w:txbxContent>
                     <w:p>
@@ -1403,9 +1535,9 @@
           <w:noProof/>
         </w:rPr>
         <w:drawing>
-          <wp:inline distT="0" distB="0" distL="0" distR="0" wp14:anchorId="21CA070D" wp14:editId="5E7D3997">
-            <wp:extent cx="1762371" cy="1800476"/>
-            <wp:effectExtent l="0" t="0" r="9525" b="9525"/>
+          <wp:inline distT="0" distB="0" distL="0" distR="0" wp14:anchorId="21CA070D" wp14:editId="338B14D0">
+            <wp:extent cx="1584980" cy="1619250"/>
+            <wp:effectExtent l="0" t="0" r="0" b="0"/>
             <wp:docPr id="12" name="Picture 12"/>
             <wp:cNvGraphicFramePr>
               <a:graphicFrameLocks xmlns:a="http://schemas.openxmlformats.org/drawingml/2006/main" noChangeAspect="1"/>
@@ -1426,7 +1558,7 @@
                   <pic:spPr>
                     <a:xfrm>
                       <a:off x="0" y="0"/>
-                      <a:ext cx="1762371" cy="1800476"/>
+                      <a:ext cx="1588465" cy="1622810"/>
                     </a:xfrm>
                     <a:prstGeom prst="rect">
                       <a:avLst/>
@@ -1585,9 +1717,9 @@
           <w:noProof/>
         </w:rPr>
         <w:drawing>
-          <wp:inline distT="0" distB="0" distL="0" distR="0" wp14:anchorId="2C1B0832" wp14:editId="1B343397">
-            <wp:extent cx="1211978" cy="2495550"/>
-            <wp:effectExtent l="0" t="0" r="7620" b="0"/>
+          <wp:inline distT="0" distB="0" distL="0" distR="0" wp14:anchorId="2C1B0832" wp14:editId="0DF5FA47">
+            <wp:extent cx="1030027" cy="2120900"/>
+            <wp:effectExtent l="0" t="0" r="0" b="0"/>
             <wp:docPr id="11" name="Picture 11"/>
             <wp:cNvGraphicFramePr>
               <a:graphicFrameLocks xmlns:a="http://schemas.openxmlformats.org/drawingml/2006/main" noChangeAspect="1"/>
@@ -1608,7 +1740,7 @@
                   <pic:spPr>
                     <a:xfrm>
                       <a:off x="0" y="0"/>
-                      <a:ext cx="1220359" cy="2512807"/>
+                      <a:ext cx="1041074" cy="2143646"/>
                     </a:xfrm>
                     <a:prstGeom prst="rect">
                       <a:avLst/>
@@ -1626,6 +1758,7 @@
         <w:pStyle w:val="NoSpacing"/>
       </w:pPr>
       <w:r>
+        <w:lastRenderedPageBreak/>
         <w:t>35x25 Maze</w:t>
       </w:r>
     </w:p>
@@ -1642,11 +1775,10 @@
           <w:bCs/>
           <w:noProof/>
         </w:rPr>
-        <w:lastRenderedPageBreak/>
         <w:drawing>
-          <wp:inline distT="0" distB="0" distL="0" distR="0" wp14:anchorId="361F3FE3" wp14:editId="7D1632DD">
-            <wp:extent cx="4552950" cy="3576381"/>
-            <wp:effectExtent l="0" t="0" r="0" b="5080"/>
+          <wp:inline distT="0" distB="0" distL="0" distR="0" wp14:anchorId="361F3FE3" wp14:editId="5E73D686">
+            <wp:extent cx="4203700" cy="3302042"/>
+            <wp:effectExtent l="0" t="0" r="6350" b="0"/>
             <wp:docPr id="14" name="Picture 14"/>
             <wp:cNvGraphicFramePr>
               <a:graphicFrameLocks xmlns:a="http://schemas.openxmlformats.org/drawingml/2006/main" noChangeAspect="1"/>
@@ -1667,7 +1799,7 @@
                   <pic:spPr>
                     <a:xfrm>
                       <a:off x="0" y="0"/>
-                      <a:ext cx="4555854" cy="3578662"/>
+                      <a:ext cx="4209486" cy="3306587"/>
                     </a:xfrm>
                     <a:prstGeom prst="rect">
                       <a:avLst/>
@@ -1760,7 +1892,7 @@
     </w:p>
     <w:p>
       <w:r>
-        <w:t>…</w:t>
+        <w:t>A Red Black Tree and Van Emde Boas Tree data structure was attempted. The goal was to compare the two data structures and see which was most efficient for performing operations such as add, find, delete, and sequential access.</w:t>
       </w:r>
     </w:p>
     <w:p>
@@ -1775,66 +1907,298 @@
           <w:b/>
           <w:bCs/>
         </w:rPr>
-        <w:t>How it works:</w:t>
-      </w:r>
-    </w:p>
-    <w:p>
-      <w:r>
-        <w:t>…</w:t>
-      </w:r>
-    </w:p>
-    <w:p>
-      <w:pPr>
+        <w:t>Implementation</w:t>
+      </w:r>
+      <w:r>
         <w:rPr>
           <w:b/>
           <w:bCs/>
         </w:rPr>
-      </w:pPr>
-      <w:r>
+        <w:t>:</w:t>
+      </w:r>
+    </w:p>
+    <w:p>
+      <w:r>
+        <w:t xml:space="preserve">Both data structures were attempted, however, only the Red Black Tree’s insert had any sort of success (had some bugs that I </w:t>
+      </w:r>
+      <w:r>
+        <w:t xml:space="preserve">was </w:t>
+      </w:r>
+      <w:r>
+        <w:t>unable to solve).</w:t>
+      </w:r>
+      <w:r>
+        <w:t xml:space="preserve"> Thus, I was not able to compare the performance of the algorithms through my code</w:t>
+      </w:r>
+      <w:r>
+        <w:t xml:space="preserve">. </w:t>
+      </w:r>
+      <w:r>
+        <w:t>Instead,</w:t>
+      </w:r>
+      <w:r>
+        <w:t xml:space="preserve"> I will look at the known time complexities for the algorithms and make </w:t>
+      </w:r>
+      <w:r>
+        <w:t xml:space="preserve">observations </w:t>
+      </w:r>
+      <w:r>
+        <w:t>from that.</w:t>
+      </w:r>
+    </w:p>
+    <w:p>
+      <w:pPr>
         <w:rPr>
           <w:b/>
           <w:bCs/>
         </w:rPr>
-        <w:t>Input/Output</w:t>
-      </w:r>
+      </w:pPr>
       <w:r>
         <w:rPr>
           <w:b/>
           <w:bCs/>
         </w:rPr>
-        <w:t>:</w:t>
-      </w:r>
-    </w:p>
-    <w:p>
-      <w:r>
-        <w:t>…</w:t>
-      </w:r>
-    </w:p>
-    <w:p>
-      <w:pPr>
+        <w:t>Performance</w:t>
+      </w:r>
+      <w:r>
         <w:rPr>
           <w:b/>
           <w:bCs/>
         </w:rPr>
-      </w:pPr>
-      <w:r>
-        <w:rPr>
-          <w:b/>
-          <w:bCs/>
-        </w:rPr>
-        <w:t>Performance</w:t>
-      </w:r>
-      <w:r>
-        <w:rPr>
-          <w:b/>
-          <w:bCs/>
-        </w:rPr>
         <w:t xml:space="preserve"> Analysis:</w:t>
       </w:r>
     </w:p>
     <w:p>
       <w:r>
-        <w:t>…</w:t>
+        <w:t>We know that the Van Emde Boas Tree structure has an average time complexity of O (Log Log U) where U is the size of the universe. We also know that Red-Black Trees have a time complexity of O (Log N) where N is the number of elements in the tree.</w:t>
+      </w:r>
+    </w:p>
+    <w:p>
+      <w:pPr>
+        <w:rPr>
+          <w:i/>
+          <w:iCs/>
+          <w:color w:val="808080" w:themeColor="background1" w:themeShade="80"/>
+        </w:rPr>
+      </w:pPr>
+      <w:r>
+        <w:rPr>
+          <w:i/>
+          <w:iCs/>
+          <w:color w:val="808080" w:themeColor="background1" w:themeShade="80"/>
+        </w:rPr>
+        <w:t>Red-Black Tree Complexity vs Ban Emde Boas Tree Complexity</w:t>
+      </w:r>
+    </w:p>
+    <w:p>
+      <w:r>
+        <w:rPr>
+          <w:noProof/>
+        </w:rPr>
+        <mc:AlternateContent>
+          <mc:Choice Requires="wps">
+            <w:drawing>
+              <wp:anchor distT="45720" distB="45720" distL="114300" distR="114300" simplePos="0" relativeHeight="251660288" behindDoc="0" locked="0" layoutInCell="1" allowOverlap="1" wp14:anchorId="1B439C77" wp14:editId="0BD62F51">
+                <wp:simplePos x="0" y="0"/>
+                <wp:positionH relativeFrom="margin">
+                  <wp:posOffset>1695450</wp:posOffset>
+                </wp:positionH>
+                <wp:positionV relativeFrom="paragraph">
+                  <wp:posOffset>997585</wp:posOffset>
+                </wp:positionV>
+                <wp:extent cx="996950" cy="1404620"/>
+                <wp:effectExtent l="0" t="0" r="0" b="5715"/>
+                <wp:wrapNone/>
+                <wp:docPr id="3" name="Text Box 2"/>
+                <wp:cNvGraphicFramePr>
+                  <a:graphicFrameLocks xmlns:a="http://schemas.openxmlformats.org/drawingml/2006/main"/>
+                </wp:cNvGraphicFramePr>
+                <a:graphic xmlns:a="http://schemas.openxmlformats.org/drawingml/2006/main">
+                  <a:graphicData uri="http://schemas.microsoft.com/office/word/2010/wordprocessingShape">
+                    <wps:wsp>
+                      <wps:cNvSpPr txBox="1">
+                        <a:spLocks noChangeArrowheads="1"/>
+                      </wps:cNvSpPr>
+                      <wps:spPr bwMode="auto">
+                        <a:xfrm>
+                          <a:off x="0" y="0"/>
+                          <a:ext cx="996950" cy="1404620"/>
+                        </a:xfrm>
+                        <a:prstGeom prst="rect">
+                          <a:avLst/>
+                        </a:prstGeom>
+                        <a:noFill/>
+                        <a:ln w="9525">
+                          <a:noFill/>
+                          <a:miter lim="800000"/>
+                          <a:headEnd/>
+                          <a:tailEnd/>
+                        </a:ln>
+                      </wps:spPr>
+                      <wps:txbx>
+                        <w:txbxContent>
+                          <w:p>
+                            <w:pPr>
+                              <w:rPr>
+                                <w:rFonts w:asciiTheme="majorBidi" w:hAnsiTheme="majorBidi" w:cstheme="majorBidi"/>
+                              </w:rPr>
+                            </w:pPr>
+                            <w:r>
+                              <w:rPr>
+                                <w:rFonts w:asciiTheme="majorBidi" w:hAnsiTheme="majorBidi" w:cstheme="majorBidi"/>
+                              </w:rPr>
+                              <w:t>log(log(n))</w:t>
+                            </w:r>
+                          </w:p>
+                        </w:txbxContent>
+                      </wps:txbx>
+                      <wps:bodyPr rot="0" vert="horz" wrap="square" lIns="91440" tIns="45720" rIns="91440" bIns="45720" anchor="t" anchorCtr="0">
+                        <a:spAutoFit/>
+                      </wps:bodyPr>
+                    </wps:wsp>
+                  </a:graphicData>
+                </a:graphic>
+                <wp14:sizeRelH relativeFrom="margin">
+                  <wp14:pctWidth>0</wp14:pctWidth>
+                </wp14:sizeRelH>
+                <wp14:sizeRelV relativeFrom="margin">
+                  <wp14:pctHeight>20000</wp14:pctHeight>
+                </wp14:sizeRelV>
+              </wp:anchor>
+            </w:drawing>
+          </mc:Choice>
+          <mc:Fallback>
+            <w:pict>
+              <v:shape w14:anchorId="1B439C77" id="_x0000_s1027" type="#_x0000_t202" style="position:absolute;margin-left:133.5pt;margin-top:78.55pt;width:78.5pt;height:110.6pt;z-index:251660288;visibility:visible;mso-wrap-style:square;mso-width-percent:0;mso-height-percent:200;mso-wrap-distance-left:9pt;mso-wrap-distance-top:3.6pt;mso-wrap-distance-right:9pt;mso-wrap-distance-bottom:3.6pt;mso-position-horizontal:absolute;mso-position-horizontal-relative:margin;mso-position-vertical:absolute;mso-position-vertical-relative:text;mso-width-percent:0;mso-height-percent:200;mso-width-relative:margin;mso-height-relative:margin;v-text-anchor:top" o:gfxdata="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" filled="f" stroked="f">
+                <v:textbox style="mso-fit-shape-to-text:t">
+                  <w:txbxContent>
+                    <w:p>
+                      <w:pPr>
+                        <w:rPr>
+                          <w:rFonts w:asciiTheme="majorBidi" w:hAnsiTheme="majorBidi" w:cstheme="majorBidi"/>
+                        </w:rPr>
+                      </w:pPr>
+                      <w:r>
+                        <w:rPr>
+                          <w:rFonts w:asciiTheme="majorBidi" w:hAnsiTheme="majorBidi" w:cstheme="majorBidi"/>
+                        </w:rPr>
+                        <w:t>log(log(n))</w:t>
+                      </w:r>
+                    </w:p>
+                  </w:txbxContent>
+                </v:textbox>
+                <w10:wrap anchorx="margin"/>
+              </v:shape>
+            </w:pict>
+          </mc:Fallback>
+        </mc:AlternateContent>
+      </w:r>
+      <w:r>
+        <w:drawing>
+          <wp:inline distT="0" distB="0" distL="0" distR="0" wp14:anchorId="32E1DEBD" wp14:editId="1E2AC7DD">
+            <wp:extent cx="4533899" cy="1968500"/>
+            <wp:effectExtent l="0" t="0" r="635" b="0"/>
+            <wp:docPr id="2" name="Picture 2"/>
+            <wp:cNvGraphicFramePr>
+              <a:graphicFrameLocks xmlns:a="http://schemas.openxmlformats.org/drawingml/2006/main" noChangeAspect="1"/>
+            </wp:cNvGraphicFramePr>
+            <a:graphic xmlns:a="http://schemas.openxmlformats.org/drawingml/2006/main">
+              <a:graphicData uri="http://schemas.openxmlformats.org/drawingml/2006/picture">
+                <pic:pic xmlns:pic="http://schemas.openxmlformats.org/drawingml/2006/picture">
+                  <pic:nvPicPr>
+                    <pic:cNvPr id="1" name=""/>
+                    <pic:cNvPicPr/>
+                  </pic:nvPicPr>
+                  <pic:blipFill rotWithShape="1">
+                    <a:blip r:embed="rId10"/>
+                    <a:srcRect t="39801" b="16134"/>
+                    <a:stretch/>
+                  </pic:blipFill>
+                  <pic:spPr bwMode="auto">
+                    <a:xfrm>
+                      <a:off x="0" y="0"/>
+                      <a:ext cx="4534533" cy="1968775"/>
+                    </a:xfrm>
+                    <a:prstGeom prst="rect">
+                      <a:avLst/>
+                    </a:prstGeom>
+                    <a:ln>
+                      <a:noFill/>
+                    </a:ln>
+                    <a:extLst>
+                      <a:ext uri="{53640926-AAD7-44D8-BBD7-CCE9431645EC}">
+                        <a14:shadowObscured xmlns:a14="http://schemas.microsoft.com/office/drawing/2010/main"/>
+                      </a:ext>
+                    </a:extLst>
+                  </pic:spPr>
+                </pic:pic>
+              </a:graphicData>
+            </a:graphic>
+          </wp:inline>
+        </w:drawing>
+      </w:r>
+    </w:p>
+    <w:p>
+      <w:pPr>
+        <w:rPr>
+          <w:sz w:val="18"/>
+          <w:szCs w:val="18"/>
+        </w:rPr>
+      </w:pPr>
+      <w:r>
+        <w:rPr>
+          <w:sz w:val="18"/>
+          <w:szCs w:val="18"/>
+        </w:rPr>
+        <w:t xml:space="preserve">(NOTE: </w:t>
+      </w:r>
+      <w:r>
+        <w:rPr>
+          <w:sz w:val="18"/>
+          <w:szCs w:val="18"/>
+        </w:rPr>
+        <w:t>Source to graphing</w:t>
+      </w:r>
+      <w:r>
+        <w:rPr>
+          <w:sz w:val="18"/>
+          <w:szCs w:val="18"/>
+        </w:rPr>
+        <w:t xml:space="preserve"> too</w:t>
+      </w:r>
+      <w:r>
+        <w:rPr>
+          <w:sz w:val="18"/>
+          <w:szCs w:val="18"/>
+        </w:rPr>
+        <w:t>l</w:t>
+      </w:r>
+      <w:r>
+        <w:rPr>
+          <w:sz w:val="18"/>
+          <w:szCs w:val="18"/>
+        </w:rPr>
+        <w:t xml:space="preserve"> used: https://www.solumaths.com/en/math-graph-app/graphing-calculator-online)</w:t>
+      </w:r>
+    </w:p>
+    <w:p>
+      <w:r>
+        <w:t xml:space="preserve">Graphing these two complexities we </w:t>
+      </w:r>
+      <w:r>
+        <w:t xml:space="preserve">see that the difference between </w:t>
+      </w:r>
+      <w:r>
+        <w:t>the trends</w:t>
+      </w:r>
+      <w:r>
+        <w:t xml:space="preserve"> is moderately small</w:t>
+      </w:r>
+      <w:r>
+        <w:t xml:space="preserve">. </w:t>
+      </w:r>
+      <w:r>
+        <w:t>Therefore, we could expect that given a large amount of data, the two algorithms would perform at a similar speed with each other, the Van Emde Boas tree being slightly faster.</w:t>
       </w:r>
     </w:p>
     <w:p>
@@ -1965,6 +2329,7 @@
         </w:numPr>
       </w:pPr>
       <w:r>
+        <w:lastRenderedPageBreak/>
         <w:t>Data is input and compiled into more useful data structures (a list containing actors, and a list containing movie productions).</w:t>
       </w:r>
     </w:p>
@@ -2205,9 +2570,11 @@
             <w:shd w:val="clear" w:color="auto" w:fill="DEEAF6" w:themeFill="accent5" w:themeFillTint="33"/>
           </w:tcPr>
           <w:p>
+            <w:proofErr w:type="spellStart"/>
             <w:r>
               <w:t>findBaconNumber</w:t>
             </w:r>
+            <w:proofErr w:type="spellEnd"/>
             <w:r>
               <w:t xml:space="preserve"> </w:t>
             </w:r>
@@ -2241,9 +2608,11 @@
                 <w:bCs/>
               </w:rPr>
             </w:pPr>
+            <w:proofErr w:type="spellStart"/>
             <w:r>
               <w:t>findBaconNumber</w:t>
             </w:r>
+            <w:proofErr w:type="spellEnd"/>
             <w:r>
               <w:t xml:space="preserve"> </w:t>
             </w:r>
@@ -2277,9 +2646,11 @@
                 <w:bCs/>
               </w:rPr>
             </w:pPr>
+            <w:proofErr w:type="spellStart"/>
             <w:r>
               <w:t>findBaconNumber</w:t>
             </w:r>
+            <w:proofErr w:type="spellEnd"/>
             <w:r>
               <w:t xml:space="preserve"> </w:t>
             </w:r>
@@ -2313,8 +2684,13 @@
                 <w:bCs/>
               </w:rPr>
             </w:pPr>
+            <w:proofErr w:type="spellStart"/>
             <w:r>
-              <w:t>findBaconNumber ("Billy Crystal")</w:t>
+              <w:t>findBaconNumber</w:t>
+            </w:r>
+            <w:proofErr w:type="spellEnd"/>
+            <w:r>
+              <w:t xml:space="preserve"> ("Billy Crystal")</w:t>
             </w:r>
           </w:p>
         </w:tc>
@@ -2337,8 +2713,13 @@
             <w:shd w:val="clear" w:color="auto" w:fill="E2EFD9" w:themeFill="accent6" w:themeFillTint="33"/>
           </w:tcPr>
           <w:p>
+            <w:proofErr w:type="spellStart"/>
             <w:r>
-              <w:t>findMinLinks ("Denise Dabrowski", "Roy C. Johnson")</w:t>
+              <w:t>findMinLinks</w:t>
+            </w:r>
+            <w:proofErr w:type="spellEnd"/>
+            <w:r>
+              <w:t xml:space="preserve"> ("Denise Dabrowski", "Roy C. Johnson")</w:t>
             </w:r>
           </w:p>
         </w:tc>
@@ -2367,9 +2748,13 @@
                 <w:bCs/>
               </w:rPr>
             </w:pPr>
+            <w:proofErr w:type="spellStart"/>
             <w:r>
-              <w:lastRenderedPageBreak/>
-              <w:t>findMinLinks ("Roman Bohnen", "Alan Rickman")</w:t>
+              <w:t>findMinLinks</w:t>
+            </w:r>
+            <w:proofErr w:type="spellEnd"/>
+            <w:r>
+              <w:t xml:space="preserve"> ("Roman Bohnen", "Alan Rickman")</w:t>
             </w:r>
           </w:p>
         </w:tc>
@@ -2398,8 +2783,13 @@
                 <w:bCs/>
               </w:rPr>
             </w:pPr>
+            <w:proofErr w:type="spellStart"/>
             <w:r>
-              <w:t>findMinLinks ("Albert Brooks (I)", "Steve Buscemi")</w:t>
+              <w:t>findMinLinks</w:t>
+            </w:r>
+            <w:proofErr w:type="spellEnd"/>
+            <w:r>
+              <w:t xml:space="preserve"> ("Albert Brooks (I)", "Steve Buscemi")</w:t>
             </w:r>
           </w:p>
         </w:tc>
@@ -2428,8 +2818,13 @@
                 <w:bCs/>
               </w:rPr>
             </w:pPr>
+            <w:proofErr w:type="spellStart"/>
             <w:r>
-              <w:t>findMinLinks ("Gino Corrado", "Tim Condren")</w:t>
+              <w:t>findMinLinks</w:t>
+            </w:r>
+            <w:proofErr w:type="spellEnd"/>
+            <w:r>
+              <w:t xml:space="preserve"> ("Gino Corrado", "Tim Condren")</w:t>
             </w:r>
           </w:p>
         </w:tc>
@@ -2452,8 +2847,13 @@
             <w:shd w:val="clear" w:color="auto" w:fill="FBE4D5" w:themeFill="accent2" w:themeFillTint="33"/>
           </w:tcPr>
           <w:p>
+            <w:proofErr w:type="spellStart"/>
             <w:r>
-              <w:t>findHighestBacon ()</w:t>
+              <w:t>findHighestBacon</w:t>
+            </w:r>
+            <w:proofErr w:type="spellEnd"/>
+            <w:r>
+              <w:t xml:space="preserve"> ()</w:t>
             </w:r>
           </w:p>
         </w:tc>
@@ -2464,7 +2864,15 @@
           </w:tcPr>
           <w:p>
             <w:r>
-              <w:t>6 links (Toshiyuki Amagasa)</w:t>
+              <w:t xml:space="preserve">6 links (Toshiyuki </w:t>
+            </w:r>
+            <w:proofErr w:type="spellStart"/>
+            <w:r>
+              <w:t>Amagasa</w:t>
+            </w:r>
+            <w:proofErr w:type="spellEnd"/>
+            <w:r>
+              <w:t>)</w:t>
             </w:r>
           </w:p>
         </w:tc>

</xml_diff>

<commit_message>
Inputting the graphs q5
</commit_message>
<xml_diff>
--- a/doc/Algorithm Documentation.docx
+++ b/doc/Algorithm Documentation.docx
@@ -898,6 +898,7 @@
       <w:r>
         <w:t xml:space="preserve">= </w:t>
       </w:r>
+      <w:proofErr w:type="spellStart"/>
       <w:r>
         <w:rPr>
           <w:i/>
@@ -905,6 +906,7 @@
         </w:rPr>
         <w:t>nodesInRootList</w:t>
       </w:r>
+      <w:proofErr w:type="spellEnd"/>
       <w:r>
         <w:t xml:space="preserve"> – 1 + </w:t>
       </w:r>
@@ -958,6 +960,7 @@
       <w:r>
         <w:t xml:space="preserve">= </w:t>
       </w:r>
+      <w:proofErr w:type="spellStart"/>
       <w:r>
         <w:rPr>
           <w:i/>
@@ -965,6 +968,7 @@
         </w:rPr>
         <w:t>nodesInRootList</w:t>
       </w:r>
+      <w:proofErr w:type="spellEnd"/>
     </w:p>
     <w:p>
       <w:pPr>
@@ -2094,6 +2098,9 @@
         </mc:AlternateContent>
       </w:r>
       <w:r>
+        <w:rPr>
+          <w:noProof/>
+        </w:rPr>
         <w:drawing>
           <wp:inline distT="0" distB="0" distL="0" distR="0" wp14:anchorId="32E1DEBD" wp14:editId="1E2AC7DD">
             <wp:extent cx="4533899" cy="1968500"/>
@@ -2195,10 +2202,7 @@
         <w:t xml:space="preserve"> is moderately small</w:t>
       </w:r>
       <w:r>
-        <w:t xml:space="preserve">. </w:t>
-      </w:r>
-      <w:r>
-        <w:t>Therefore, we could expect that given a large amount of data, the two algorithms would perform at a similar speed with each other, the Van Emde Boas tree being slightly faster.</w:t>
+        <w:t>. Therefore, we could expect that given a large amount of data, the two algorithms would perform at a similar speed with each other, the Van Emde Boas tree being slightly faster.</w:t>
       </w:r>
     </w:p>
     <w:p>
@@ -2918,27 +2922,88 @@
           <w:b/>
           <w:bCs/>
         </w:rPr>
-        <w:t>How it works:</w:t>
-      </w:r>
-    </w:p>
-    <w:p>
-      <w:r>
-        <w:t>…</w:t>
-      </w:r>
-    </w:p>
-    <w:p>
-      <w:pPr>
+        <w:t>Literature Review</w:t>
+      </w:r>
+      <w:r>
         <w:rPr>
           <w:b/>
           <w:bCs/>
         </w:rPr>
-      </w:pPr>
-      <w:r>
+        <w:t>:</w:t>
+      </w:r>
+    </w:p>
+    <w:p>
+      <w:r>
+        <w:t>…</w:t>
+      </w:r>
+    </w:p>
+    <w:p>
+      <w:pPr>
         <w:rPr>
           <w:b/>
           <w:bCs/>
         </w:rPr>
-        <w:t>Input/Output</w:t>
+      </w:pPr>
+      <w:r>
+        <w:rPr>
+          <w:b/>
+          <w:bCs/>
+        </w:rPr>
+        <w:t>Algorithm Description</w:t>
+      </w:r>
+      <w:r>
+        <w:rPr>
+          <w:b/>
+          <w:bCs/>
+        </w:rPr>
+        <w:t>:</w:t>
+      </w:r>
+    </w:p>
+    <w:p>
+      <w:r>
+        <w:t>…</w:t>
+      </w:r>
+    </w:p>
+    <w:p>
+      <w:pPr>
+        <w:rPr>
+          <w:b/>
+          <w:bCs/>
+        </w:rPr>
+      </w:pPr>
+      <w:r>
+        <w:rPr>
+          <w:b/>
+          <w:bCs/>
+        </w:rPr>
+        <w:t>Experimental Results and Comparisons</w:t>
+      </w:r>
+      <w:r>
+        <w:rPr>
+          <w:b/>
+          <w:bCs/>
+        </w:rPr>
+        <w:t>:</w:t>
+      </w:r>
+    </w:p>
+    <w:p>
+      <w:r>
+        <w:t>…</w:t>
+      </w:r>
+    </w:p>
+    <w:p>
+      <w:pPr>
+        <w:rPr>
+          <w:b/>
+          <w:bCs/>
+        </w:rPr>
+      </w:pPr>
+      <w:r>
+        <w:rPr>
+          <w:b/>
+          <w:bCs/>
+        </w:rPr>
+        <w:t>Conclusion</w:t>
       </w:r>
       <w:r>
         <w:rPr>

</xml_diff>